<commit_message>
Diagrama das classes do projeto
</commit_message>
<xml_diff>
--- a/MODELO_DOC_Classes_Grupo_4.docx
+++ b/MODELO_DOC_Classes_Grupo_4.docx
@@ -1571,6 +1571,52 @@
           </w:p>
         </w:tc>
       </w:tr>
+      <w:tr>
+        <w:trPr>
+          <w:cantSplit w:val="0"/>
+          <w:tblHeader w:val="0"/>
+        </w:trPr>
+        <w:tc>
+          <w:tcPr/>
+          <w:p>
+            <w:pPr>
+              <w:spacing w:after="120" w:before="120" w:lineRule="auto"/>
+              <w:rPr>
+                <w:sz w:val="20"/>
+                <w:szCs w:val="20"/>
+              </w:rPr>
+            </w:pPr>
+            <w:r>
+              <w:rPr>
+                <w:sz w:val="20"/>
+                <w:szCs w:val="20"/>
+                <w:rtl w:val="0"/>
+              </w:rPr>
+              <w:t xml:space="preserve">produto (List&lt;Produto&gt;)</w:t>
+            </w:r>
+          </w:p>
+        </w:tc>
+        <w:tc>
+          <w:tcPr/>
+          <w:p>
+            <w:pPr>
+              <w:spacing w:after="120" w:before="120" w:lineRule="auto"/>
+              <w:rPr>
+                <w:sz w:val="20"/>
+                <w:szCs w:val="20"/>
+              </w:rPr>
+            </w:pPr>
+            <w:r>
+              <w:rPr>
+                <w:sz w:val="20"/>
+                <w:szCs w:val="20"/>
+                <w:rtl w:val="0"/>
+              </w:rPr>
+              <w:t xml:space="preserve">Armazenar os produtos que fazem parte da categoria</w:t>
+            </w:r>
+          </w:p>
+        </w:tc>
+      </w:tr>
     </w:tbl>
     <w:p>
       <w:pPr>
@@ -2095,7 +2141,7 @@
                 <w:szCs w:val="20"/>
                 <w:rtl w:val="0"/>
               </w:rPr>
-              <w:t xml:space="preserve">categoriasId (Long)</w:t>
+              <w:t xml:space="preserve">categoria (Categoria)</w:t>
             </w:r>
           </w:p>
         </w:tc>
@@ -2141,7 +2187,7 @@
                 <w:szCs w:val="20"/>
                 <w:rtl w:val="0"/>
               </w:rPr>
-              <w:t xml:space="preserve">usuariosId</w:t>
+              <w:t xml:space="preserve">usuario (Usuario)</w:t>
             </w:r>
           </w:p>
         </w:tc>
@@ -2478,7 +2524,7 @@
                 <w:szCs w:val="20"/>
                 <w:rtl w:val="0"/>
               </w:rPr>
-              <w:t xml:space="preserve">cpfCnpj (String)</w:t>
+              <w:t xml:space="preserve">cpf_cnpj (String)</w:t>
             </w:r>
           </w:p>
         </w:tc>

</xml_diff>